<commit_message>
Admin category add, view & update
</commit_message>
<xml_diff>
--- a/Project Data.docx
+++ b/Project Data.docx
@@ -7,55 +7,63 @@
         <w:spacing w:after="0"/>
         <w:rPr>
           <w:rFonts w:ascii="Times New Roman" w:eastAsia="Times New Roman" w:hAnsi="Times New Roman" w:cs="Times New Roman"/>
-          <w:sz w:val="28"/>
-        </w:rPr>
-      </w:pPr>
-      <w:r>
-        <w:rPr>
-          <w:rFonts w:ascii="Times New Roman" w:eastAsia="Times New Roman" w:hAnsi="Times New Roman" w:cs="Times New Roman"/>
-          <w:sz w:val="28"/>
+          <w:sz w:val="26"/>
+          <w:szCs w:val="26"/>
+        </w:rPr>
+      </w:pPr>
+      <w:r>
+        <w:rPr>
+          <w:rFonts w:ascii="Times New Roman" w:eastAsia="Times New Roman" w:hAnsi="Times New Roman" w:cs="Times New Roman"/>
+          <w:sz w:val="26"/>
+          <w:szCs w:val="26"/>
         </w:rPr>
         <w:t>User Role -&gt;</w:t>
       </w:r>
       <w:r>
         <w:rPr>
           <w:rFonts w:ascii="Times New Roman" w:eastAsia="Times New Roman" w:hAnsi="Times New Roman" w:cs="Times New Roman"/>
-          <w:sz w:val="28"/>
+          <w:sz w:val="26"/>
+          <w:szCs w:val="26"/>
         </w:rPr>
         <w:t xml:space="preserve"> </w:t>
       </w:r>
       <w:r>
         <w:rPr>
           <w:rFonts w:ascii="Times New Roman" w:eastAsia="Times New Roman" w:hAnsi="Times New Roman" w:cs="Times New Roman"/>
-          <w:sz w:val="28"/>
+          <w:sz w:val="26"/>
+          <w:szCs w:val="26"/>
         </w:rPr>
         <w:t>1) Admin</w:t>
       </w:r>
       <w:r>
         <w:rPr>
           <w:rFonts w:ascii="Times New Roman" w:eastAsia="Times New Roman" w:hAnsi="Times New Roman" w:cs="Times New Roman"/>
-          <w:sz w:val="28"/>
+          <w:sz w:val="26"/>
+          <w:szCs w:val="26"/>
         </w:rPr>
         <w:t xml:space="preserve"> </w:t>
       </w:r>
       <w:r>
         <w:rPr>
           <w:rFonts w:ascii="Times New Roman" w:eastAsia="Times New Roman" w:hAnsi="Times New Roman" w:cs="Times New Roman"/>
-          <w:sz w:val="28"/>
+          <w:sz w:val="26"/>
+          <w:szCs w:val="26"/>
         </w:rPr>
         <w:t>2) Vendor</w:t>
       </w:r>
       <w:r>
         <w:rPr>
           <w:rFonts w:ascii="Times New Roman" w:eastAsia="Times New Roman" w:hAnsi="Times New Roman" w:cs="Times New Roman"/>
-          <w:sz w:val="28"/>
+          <w:sz w:val="26"/>
+          <w:szCs w:val="26"/>
         </w:rPr>
         <w:t xml:space="preserve"> </w:t>
       </w:r>
       <w:r>
         <w:rPr>
           <w:rFonts w:ascii="Times New Roman" w:eastAsia="Times New Roman" w:hAnsi="Times New Roman" w:cs="Times New Roman"/>
-          <w:sz w:val="28"/>
+          <w:sz w:val="26"/>
+          <w:szCs w:val="26"/>
         </w:rPr>
         <w:t>3) Customer</w:t>
       </w:r>
@@ -65,22 +73,25 @@
         <w:spacing w:after="0"/>
         <w:rPr>
           <w:rFonts w:ascii="Times New Roman" w:eastAsia="Times New Roman" w:hAnsi="Times New Roman" w:cs="Times New Roman"/>
-          <w:sz w:val="28"/>
-        </w:rPr>
-      </w:pPr>
-    </w:p>
-    <w:p>
-      <w:pPr>
-        <w:spacing w:after="0"/>
-        <w:rPr>
-          <w:rFonts w:ascii="Times New Roman" w:eastAsia="Times New Roman" w:hAnsi="Times New Roman" w:cs="Times New Roman"/>
-          <w:sz w:val="28"/>
-        </w:rPr>
-      </w:pPr>
-      <w:r>
-        <w:rPr>
-          <w:rFonts w:ascii="Times New Roman" w:eastAsia="Times New Roman" w:hAnsi="Times New Roman" w:cs="Times New Roman"/>
-          <w:sz w:val="28"/>
+          <w:sz w:val="26"/>
+          <w:szCs w:val="26"/>
+        </w:rPr>
+      </w:pPr>
+    </w:p>
+    <w:p>
+      <w:pPr>
+        <w:spacing w:after="0"/>
+        <w:rPr>
+          <w:rFonts w:ascii="Times New Roman" w:eastAsia="Times New Roman" w:hAnsi="Times New Roman" w:cs="Times New Roman"/>
+          <w:sz w:val="26"/>
+          <w:szCs w:val="26"/>
+        </w:rPr>
+      </w:pPr>
+      <w:r>
+        <w:rPr>
+          <w:rFonts w:ascii="Times New Roman" w:eastAsia="Times New Roman" w:hAnsi="Times New Roman" w:cs="Times New Roman"/>
+          <w:sz w:val="26"/>
+          <w:szCs w:val="26"/>
         </w:rPr>
         <w:t>Start working to Admin (Vendor) -&gt; Customer</w:t>
       </w:r>
@@ -90,22 +101,25 @@
         <w:spacing w:after="0"/>
         <w:rPr>
           <w:rFonts w:ascii="Times New Roman" w:eastAsia="Times New Roman" w:hAnsi="Times New Roman" w:cs="Times New Roman"/>
-          <w:sz w:val="28"/>
-        </w:rPr>
-      </w:pPr>
-    </w:p>
-    <w:p>
-      <w:pPr>
-        <w:spacing w:after="0"/>
-        <w:rPr>
-          <w:rFonts w:ascii="Times New Roman" w:eastAsia="Times New Roman" w:hAnsi="Times New Roman" w:cs="Times New Roman"/>
-          <w:sz w:val="28"/>
-        </w:rPr>
-      </w:pPr>
-      <w:r>
-        <w:rPr>
-          <w:rFonts w:ascii="Times New Roman" w:eastAsia="Times New Roman" w:hAnsi="Times New Roman" w:cs="Times New Roman"/>
-          <w:sz w:val="28"/>
+          <w:sz w:val="26"/>
+          <w:szCs w:val="26"/>
+        </w:rPr>
+      </w:pPr>
+    </w:p>
+    <w:p>
+      <w:pPr>
+        <w:spacing w:after="0"/>
+        <w:rPr>
+          <w:rFonts w:ascii="Times New Roman" w:eastAsia="Times New Roman" w:hAnsi="Times New Roman" w:cs="Times New Roman"/>
+          <w:sz w:val="26"/>
+          <w:szCs w:val="26"/>
+        </w:rPr>
+      </w:pPr>
+      <w:r>
+        <w:rPr>
+          <w:rFonts w:ascii="Times New Roman" w:eastAsia="Times New Roman" w:hAnsi="Times New Roman" w:cs="Times New Roman"/>
+          <w:sz w:val="26"/>
+          <w:szCs w:val="26"/>
         </w:rPr>
         <w:t>Steps:</w:t>
       </w:r>
@@ -115,13 +129,15 @@
         <w:spacing w:after="0"/>
         <w:rPr>
           <w:rFonts w:ascii="Times New Roman" w:eastAsia="Times New Roman" w:hAnsi="Times New Roman" w:cs="Times New Roman"/>
-          <w:sz w:val="28"/>
-        </w:rPr>
-      </w:pPr>
-      <w:r>
-        <w:rPr>
-          <w:rFonts w:ascii="Times New Roman" w:eastAsia="Times New Roman" w:hAnsi="Times New Roman" w:cs="Times New Roman"/>
-          <w:sz w:val="28"/>
+          <w:sz w:val="26"/>
+          <w:szCs w:val="26"/>
+        </w:rPr>
+      </w:pPr>
+      <w:r>
+        <w:rPr>
+          <w:rFonts w:ascii="Times New Roman" w:eastAsia="Times New Roman" w:hAnsi="Times New Roman" w:cs="Times New Roman"/>
+          <w:sz w:val="26"/>
+          <w:szCs w:val="26"/>
         </w:rPr>
         <w:t>1) Registration &amp; Login</w:t>
       </w:r>
@@ -131,13 +147,15 @@
         <w:spacing w:after="0"/>
         <w:rPr>
           <w:rFonts w:ascii="Times New Roman" w:eastAsia="Times New Roman" w:hAnsi="Times New Roman" w:cs="Times New Roman"/>
-          <w:sz w:val="28"/>
-        </w:rPr>
-      </w:pPr>
-      <w:r>
-        <w:rPr>
-          <w:rFonts w:ascii="Times New Roman" w:eastAsia="Times New Roman" w:hAnsi="Times New Roman" w:cs="Times New Roman"/>
-          <w:sz w:val="28"/>
+          <w:sz w:val="26"/>
+          <w:szCs w:val="26"/>
+        </w:rPr>
+      </w:pPr>
+      <w:r>
+        <w:rPr>
+          <w:rFonts w:ascii="Times New Roman" w:eastAsia="Times New Roman" w:hAnsi="Times New Roman" w:cs="Times New Roman"/>
+          <w:sz w:val="26"/>
+          <w:szCs w:val="26"/>
         </w:rPr>
         <w:t>2) Access validation</w:t>
       </w:r>
@@ -147,13 +165,15 @@
         <w:spacing w:after="0"/>
         <w:rPr>
           <w:rFonts w:ascii="Times New Roman" w:eastAsia="Times New Roman" w:hAnsi="Times New Roman" w:cs="Times New Roman"/>
-          <w:sz w:val="28"/>
-        </w:rPr>
-      </w:pPr>
-      <w:r>
-        <w:rPr>
-          <w:rFonts w:ascii="Times New Roman" w:eastAsia="Times New Roman" w:hAnsi="Times New Roman" w:cs="Times New Roman"/>
-          <w:sz w:val="28"/>
+          <w:sz w:val="26"/>
+          <w:szCs w:val="26"/>
+        </w:rPr>
+      </w:pPr>
+      <w:r>
+        <w:rPr>
+          <w:rFonts w:ascii="Times New Roman" w:eastAsia="Times New Roman" w:hAnsi="Times New Roman" w:cs="Times New Roman"/>
+          <w:sz w:val="26"/>
+          <w:szCs w:val="26"/>
         </w:rPr>
         <w:t>3) Admin dashboard</w:t>
       </w:r>
@@ -163,13 +183,15 @@
         <w:spacing w:after="0"/>
         <w:rPr>
           <w:rFonts w:ascii="Times New Roman" w:eastAsia="Times New Roman" w:hAnsi="Times New Roman" w:cs="Times New Roman"/>
-          <w:sz w:val="28"/>
-        </w:rPr>
-      </w:pPr>
-      <w:r>
-        <w:rPr>
-          <w:rFonts w:ascii="Times New Roman" w:eastAsia="Times New Roman" w:hAnsi="Times New Roman" w:cs="Times New Roman"/>
-          <w:sz w:val="28"/>
+          <w:sz w:val="26"/>
+          <w:szCs w:val="26"/>
+        </w:rPr>
+      </w:pPr>
+      <w:r>
+        <w:rPr>
+          <w:rFonts w:ascii="Times New Roman" w:eastAsia="Times New Roman" w:hAnsi="Times New Roman" w:cs="Times New Roman"/>
+          <w:sz w:val="26"/>
+          <w:szCs w:val="26"/>
         </w:rPr>
         <w:t>4) Category Create, View, Update and Delete</w:t>
       </w:r>
@@ -179,13 +201,15 @@
         <w:spacing w:after="0"/>
         <w:rPr>
           <w:rFonts w:ascii="Times New Roman" w:eastAsia="Times New Roman" w:hAnsi="Times New Roman" w:cs="Times New Roman"/>
-          <w:sz w:val="28"/>
-        </w:rPr>
-      </w:pPr>
-      <w:r>
-        <w:rPr>
-          <w:rFonts w:ascii="Times New Roman" w:eastAsia="Times New Roman" w:hAnsi="Times New Roman" w:cs="Times New Roman"/>
-          <w:sz w:val="28"/>
+          <w:sz w:val="26"/>
+          <w:szCs w:val="26"/>
+        </w:rPr>
+      </w:pPr>
+      <w:r>
+        <w:rPr>
+          <w:rFonts w:ascii="Times New Roman" w:eastAsia="Times New Roman" w:hAnsi="Times New Roman" w:cs="Times New Roman"/>
+          <w:sz w:val="26"/>
+          <w:szCs w:val="26"/>
         </w:rPr>
         <w:t>5) Product Create, View, Update and Delete</w:t>
       </w:r>
@@ -195,38 +219,53 @@
         <w:spacing w:after="0"/>
         <w:rPr>
           <w:rFonts w:ascii="Times New Roman" w:eastAsia="Times New Roman" w:hAnsi="Times New Roman" w:cs="Times New Roman"/>
-          <w:sz w:val="28"/>
-        </w:rPr>
-      </w:pPr>
-    </w:p>
-    <w:p>
-      <w:pPr>
-        <w:spacing w:after="0"/>
-        <w:rPr>
-          <w:rFonts w:ascii="Times New Roman" w:eastAsia="Times New Roman" w:hAnsi="Times New Roman" w:cs="Times New Roman"/>
-          <w:sz w:val="28"/>
-        </w:rPr>
-      </w:pPr>
-      <w:r>
-        <w:rPr>
-          <w:rFonts w:ascii="Times New Roman" w:eastAsia="Times New Roman" w:hAnsi="Times New Roman" w:cs="Times New Roman"/>
-          <w:sz w:val="28"/>
-        </w:rPr>
-        <w:t>Database name: laraeshop</w:t>
-      </w:r>
-    </w:p>
-    <w:p>
-      <w:pPr>
-        <w:spacing w:after="0"/>
-        <w:rPr>
-          <w:rFonts w:ascii="Times New Roman" w:eastAsia="Times New Roman" w:hAnsi="Times New Roman" w:cs="Times New Roman"/>
-          <w:sz w:val="28"/>
-        </w:rPr>
-      </w:pPr>
-      <w:r>
-        <w:rPr>
-          <w:rFonts w:ascii="Times New Roman" w:eastAsia="Times New Roman" w:hAnsi="Times New Roman" w:cs="Times New Roman"/>
-          <w:sz w:val="28"/>
+          <w:sz w:val="26"/>
+          <w:szCs w:val="26"/>
+        </w:rPr>
+      </w:pPr>
+    </w:p>
+    <w:p>
+      <w:pPr>
+        <w:spacing w:after="0"/>
+        <w:rPr>
+          <w:rFonts w:ascii="Times New Roman" w:eastAsia="Times New Roman" w:hAnsi="Times New Roman" w:cs="Times New Roman"/>
+          <w:sz w:val="26"/>
+          <w:szCs w:val="26"/>
+        </w:rPr>
+      </w:pPr>
+      <w:r>
+        <w:rPr>
+          <w:rFonts w:ascii="Times New Roman" w:eastAsia="Times New Roman" w:hAnsi="Times New Roman" w:cs="Times New Roman"/>
+          <w:sz w:val="26"/>
+          <w:szCs w:val="26"/>
+        </w:rPr>
+        <w:t xml:space="preserve">Database name: </w:t>
+      </w:r>
+      <w:proofErr w:type="spellStart"/>
+      <w:r>
+        <w:rPr>
+          <w:rFonts w:ascii="Times New Roman" w:eastAsia="Times New Roman" w:hAnsi="Times New Roman" w:cs="Times New Roman"/>
+          <w:sz w:val="26"/>
+          <w:szCs w:val="26"/>
+        </w:rPr>
+        <w:t>laraeshop</w:t>
+      </w:r>
+      <w:proofErr w:type="spellEnd"/>
+    </w:p>
+    <w:p>
+      <w:pPr>
+        <w:spacing w:after="0"/>
+        <w:rPr>
+          <w:rFonts w:ascii="Times New Roman" w:eastAsia="Times New Roman" w:hAnsi="Times New Roman" w:cs="Times New Roman"/>
+          <w:sz w:val="26"/>
+          <w:szCs w:val="26"/>
+        </w:rPr>
+      </w:pPr>
+      <w:r>
+        <w:rPr>
+          <w:rFonts w:ascii="Times New Roman" w:eastAsia="Times New Roman" w:hAnsi="Times New Roman" w:cs="Times New Roman"/>
+          <w:sz w:val="26"/>
+          <w:szCs w:val="26"/>
         </w:rPr>
         <w:t>Tables:</w:t>
       </w:r>
@@ -236,13 +275,15 @@
         <w:spacing w:after="0"/>
         <w:rPr>
           <w:rFonts w:ascii="Times New Roman" w:eastAsia="Times New Roman" w:hAnsi="Times New Roman" w:cs="Times New Roman"/>
-          <w:sz w:val="28"/>
-        </w:rPr>
-      </w:pPr>
-      <w:r>
-        <w:rPr>
-          <w:rFonts w:ascii="Times New Roman" w:eastAsia="Times New Roman" w:hAnsi="Times New Roman" w:cs="Times New Roman"/>
-          <w:sz w:val="28"/>
+          <w:sz w:val="26"/>
+          <w:szCs w:val="26"/>
+        </w:rPr>
+      </w:pPr>
+      <w:r>
+        <w:rPr>
+          <w:rFonts w:ascii="Times New Roman" w:eastAsia="Times New Roman" w:hAnsi="Times New Roman" w:cs="Times New Roman"/>
+          <w:sz w:val="26"/>
+          <w:szCs w:val="26"/>
         </w:rPr>
         <w:t>1) admins</w:t>
       </w:r>
@@ -252,13 +293,15 @@
         <w:spacing w:after="0"/>
         <w:rPr>
           <w:rFonts w:ascii="Times New Roman" w:eastAsia="Times New Roman" w:hAnsi="Times New Roman" w:cs="Times New Roman"/>
-          <w:sz w:val="28"/>
-        </w:rPr>
-      </w:pPr>
-      <w:r>
-        <w:rPr>
-          <w:rFonts w:ascii="Times New Roman" w:eastAsia="Times New Roman" w:hAnsi="Times New Roman" w:cs="Times New Roman"/>
-          <w:sz w:val="28"/>
+          <w:sz w:val="26"/>
+          <w:szCs w:val="26"/>
+        </w:rPr>
+      </w:pPr>
+      <w:r>
+        <w:rPr>
+          <w:rFonts w:ascii="Times New Roman" w:eastAsia="Times New Roman" w:hAnsi="Times New Roman" w:cs="Times New Roman"/>
+          <w:sz w:val="26"/>
+          <w:szCs w:val="26"/>
         </w:rPr>
         <w:t>2) vendor</w:t>
       </w:r>
@@ -268,13 +311,15 @@
         <w:spacing w:after="0"/>
         <w:rPr>
           <w:rFonts w:ascii="Times New Roman" w:eastAsia="Times New Roman" w:hAnsi="Times New Roman" w:cs="Times New Roman"/>
-          <w:sz w:val="28"/>
-        </w:rPr>
-      </w:pPr>
-      <w:r>
-        <w:rPr>
-          <w:rFonts w:ascii="Times New Roman" w:eastAsia="Times New Roman" w:hAnsi="Times New Roman" w:cs="Times New Roman"/>
-          <w:sz w:val="28"/>
+          <w:sz w:val="26"/>
+          <w:szCs w:val="26"/>
+        </w:rPr>
+      </w:pPr>
+      <w:r>
+        <w:rPr>
+          <w:rFonts w:ascii="Times New Roman" w:eastAsia="Times New Roman" w:hAnsi="Times New Roman" w:cs="Times New Roman"/>
+          <w:sz w:val="26"/>
+          <w:szCs w:val="26"/>
         </w:rPr>
         <w:t>3) customers</w:t>
       </w:r>
@@ -284,13 +329,15 @@
         <w:spacing w:after="0"/>
         <w:rPr>
           <w:rFonts w:ascii="Times New Roman" w:eastAsia="Times New Roman" w:hAnsi="Times New Roman" w:cs="Times New Roman"/>
-          <w:sz w:val="28"/>
-        </w:rPr>
-      </w:pPr>
-      <w:r>
-        <w:rPr>
-          <w:rFonts w:ascii="Times New Roman" w:eastAsia="Times New Roman" w:hAnsi="Times New Roman" w:cs="Times New Roman"/>
-          <w:sz w:val="28"/>
+          <w:sz w:val="26"/>
+          <w:szCs w:val="26"/>
+        </w:rPr>
+      </w:pPr>
+      <w:r>
+        <w:rPr>
+          <w:rFonts w:ascii="Times New Roman" w:eastAsia="Times New Roman" w:hAnsi="Times New Roman" w:cs="Times New Roman"/>
+          <w:sz w:val="26"/>
+          <w:szCs w:val="26"/>
         </w:rPr>
         <w:t>4) categories</w:t>
       </w:r>
@@ -300,13 +347,15 @@
         <w:spacing w:after="0"/>
         <w:rPr>
           <w:rFonts w:ascii="Times New Roman" w:eastAsia="Times New Roman" w:hAnsi="Times New Roman" w:cs="Times New Roman"/>
-          <w:sz w:val="28"/>
-        </w:rPr>
-      </w:pPr>
-      <w:r>
-        <w:rPr>
-          <w:rFonts w:ascii="Times New Roman" w:eastAsia="Times New Roman" w:hAnsi="Times New Roman" w:cs="Times New Roman"/>
-          <w:sz w:val="28"/>
+          <w:sz w:val="26"/>
+          <w:szCs w:val="26"/>
+        </w:rPr>
+      </w:pPr>
+      <w:r>
+        <w:rPr>
+          <w:rFonts w:ascii="Times New Roman" w:eastAsia="Times New Roman" w:hAnsi="Times New Roman" w:cs="Times New Roman"/>
+          <w:sz w:val="26"/>
+          <w:szCs w:val="26"/>
         </w:rPr>
         <w:t>5) products</w:t>
       </w:r>
@@ -316,13 +365,15 @@
         <w:spacing w:after="0"/>
         <w:rPr>
           <w:rFonts w:ascii="Times New Roman" w:eastAsia="Times New Roman" w:hAnsi="Times New Roman" w:cs="Times New Roman"/>
-          <w:sz w:val="28"/>
-        </w:rPr>
-      </w:pPr>
-      <w:r>
-        <w:rPr>
-          <w:rFonts w:ascii="Times New Roman" w:eastAsia="Times New Roman" w:hAnsi="Times New Roman" w:cs="Times New Roman"/>
-          <w:sz w:val="28"/>
+          <w:sz w:val="26"/>
+          <w:szCs w:val="26"/>
+        </w:rPr>
+      </w:pPr>
+      <w:r>
+        <w:rPr>
+          <w:rFonts w:ascii="Times New Roman" w:eastAsia="Times New Roman" w:hAnsi="Times New Roman" w:cs="Times New Roman"/>
+          <w:sz w:val="26"/>
+          <w:szCs w:val="26"/>
         </w:rPr>
         <w:t>6) cart</w:t>
       </w:r>
@@ -332,29 +383,43 @@
         <w:spacing w:after="0"/>
         <w:rPr>
           <w:rFonts w:ascii="Times New Roman" w:eastAsia="Times New Roman" w:hAnsi="Times New Roman" w:cs="Times New Roman"/>
-          <w:sz w:val="28"/>
-        </w:rPr>
-      </w:pPr>
-      <w:r>
-        <w:rPr>
-          <w:rFonts w:ascii="Times New Roman" w:eastAsia="Times New Roman" w:hAnsi="Times New Roman" w:cs="Times New Roman"/>
-          <w:sz w:val="28"/>
-        </w:rPr>
-        <w:t>7) cartItems</w:t>
-      </w:r>
-    </w:p>
-    <w:p>
-      <w:pPr>
-        <w:spacing w:after="0"/>
-        <w:rPr>
-          <w:rFonts w:ascii="Times New Roman" w:eastAsia="Times New Roman" w:hAnsi="Times New Roman" w:cs="Times New Roman"/>
-          <w:sz w:val="28"/>
-        </w:rPr>
-      </w:pPr>
-      <w:r>
-        <w:rPr>
-          <w:rFonts w:ascii="Times New Roman" w:eastAsia="Times New Roman" w:hAnsi="Times New Roman" w:cs="Times New Roman"/>
-          <w:sz w:val="28"/>
+          <w:sz w:val="26"/>
+          <w:szCs w:val="26"/>
+        </w:rPr>
+      </w:pPr>
+      <w:r>
+        <w:rPr>
+          <w:rFonts w:ascii="Times New Roman" w:eastAsia="Times New Roman" w:hAnsi="Times New Roman" w:cs="Times New Roman"/>
+          <w:sz w:val="26"/>
+          <w:szCs w:val="26"/>
+        </w:rPr>
+        <w:t xml:space="preserve">7) </w:t>
+      </w:r>
+      <w:proofErr w:type="spellStart"/>
+      <w:r>
+        <w:rPr>
+          <w:rFonts w:ascii="Times New Roman" w:eastAsia="Times New Roman" w:hAnsi="Times New Roman" w:cs="Times New Roman"/>
+          <w:sz w:val="26"/>
+          <w:szCs w:val="26"/>
+        </w:rPr>
+        <w:t>cartItems</w:t>
+      </w:r>
+      <w:proofErr w:type="spellEnd"/>
+    </w:p>
+    <w:p>
+      <w:pPr>
+        <w:spacing w:after="0"/>
+        <w:rPr>
+          <w:rFonts w:ascii="Times New Roman" w:eastAsia="Times New Roman" w:hAnsi="Times New Roman" w:cs="Times New Roman"/>
+          <w:sz w:val="26"/>
+          <w:szCs w:val="26"/>
+        </w:rPr>
+      </w:pPr>
+      <w:r>
+        <w:rPr>
+          <w:rFonts w:ascii="Times New Roman" w:eastAsia="Times New Roman" w:hAnsi="Times New Roman" w:cs="Times New Roman"/>
+          <w:sz w:val="26"/>
+          <w:szCs w:val="26"/>
         </w:rPr>
         <w:t>8) coupons</w:t>
       </w:r>
@@ -364,13 +429,15 @@
         <w:spacing w:after="0"/>
         <w:rPr>
           <w:rFonts w:ascii="Times New Roman" w:eastAsia="Times New Roman" w:hAnsi="Times New Roman" w:cs="Times New Roman"/>
-          <w:sz w:val="28"/>
-        </w:rPr>
-      </w:pPr>
-      <w:r>
-        <w:rPr>
-          <w:rFonts w:ascii="Times New Roman" w:eastAsia="Times New Roman" w:hAnsi="Times New Roman" w:cs="Times New Roman"/>
-          <w:sz w:val="28"/>
+          <w:sz w:val="26"/>
+          <w:szCs w:val="26"/>
+        </w:rPr>
+      </w:pPr>
+      <w:r>
+        <w:rPr>
+          <w:rFonts w:ascii="Times New Roman" w:eastAsia="Times New Roman" w:hAnsi="Times New Roman" w:cs="Times New Roman"/>
+          <w:sz w:val="26"/>
+          <w:szCs w:val="26"/>
         </w:rPr>
         <w:t>9) orders</w:t>
       </w:r>
@@ -380,235 +447,302 @@
         <w:spacing w:after="0"/>
         <w:rPr>
           <w:rFonts w:ascii="Times New Roman" w:eastAsia="Times New Roman" w:hAnsi="Times New Roman" w:cs="Times New Roman"/>
-          <w:sz w:val="28"/>
-        </w:rPr>
-      </w:pPr>
-      <w:r>
-        <w:rPr>
-          <w:rFonts w:ascii="Times New Roman" w:eastAsia="Times New Roman" w:hAnsi="Times New Roman" w:cs="Times New Roman"/>
-          <w:sz w:val="28"/>
-        </w:rPr>
-        <w:t>10) orderItems</w:t>
-      </w:r>
-    </w:p>
-    <w:p>
-      <w:pPr>
-        <w:spacing w:after="0"/>
-        <w:rPr>
-          <w:rFonts w:ascii="Times New Roman" w:eastAsia="Times New Roman" w:hAnsi="Times New Roman" w:cs="Times New Roman"/>
-          <w:sz w:val="28"/>
-        </w:rPr>
-      </w:pPr>
-      <w:r>
-        <w:rPr>
-          <w:rFonts w:ascii="Times New Roman" w:eastAsia="Times New Roman" w:hAnsi="Times New Roman" w:cs="Times New Roman"/>
-          <w:sz w:val="28"/>
-        </w:rPr>
-        <w:t>11) reviews</w:t>
-      </w:r>
-    </w:p>
-    <w:p>
-      <w:pPr>
-        <w:spacing w:after="0"/>
-        <w:rPr>
-          <w:rFonts w:ascii="Times New Roman" w:eastAsia="Times New Roman" w:hAnsi="Times New Roman" w:cs="Times New Roman"/>
-          <w:sz w:val="28"/>
-        </w:rPr>
-      </w:pPr>
-      <w:r>
-        <w:rPr>
-          <w:rFonts w:ascii="Times New Roman" w:eastAsia="Times New Roman" w:hAnsi="Times New Roman" w:cs="Times New Roman"/>
-          <w:sz w:val="28"/>
-        </w:rPr>
-        <w:t>12) notices</w:t>
-      </w:r>
-    </w:p>
-    <w:p>
-      <w:pPr>
-        <w:spacing w:after="0"/>
-        <w:rPr>
-          <w:rFonts w:ascii="Times New Roman" w:eastAsia="Times New Roman" w:hAnsi="Times New Roman" w:cs="Times New Roman"/>
-          <w:sz w:val="28"/>
-        </w:rPr>
-      </w:pPr>
-    </w:p>
-    <w:p>
-      <w:pPr>
-        <w:spacing w:after="0"/>
-        <w:rPr>
-          <w:rFonts w:ascii="Times New Roman" w:eastAsia="Times New Roman" w:hAnsi="Times New Roman" w:cs="Times New Roman"/>
-          <w:sz w:val="28"/>
-        </w:rPr>
-      </w:pPr>
-      <w:r>
-        <w:rPr>
-          <w:rFonts w:ascii="Times New Roman" w:eastAsia="Times New Roman" w:hAnsi="Times New Roman" w:cs="Times New Roman"/>
-          <w:sz w:val="28"/>
-        </w:rPr>
-        <w:t>Categories: -</w:t>
-      </w:r>
-    </w:p>
-    <w:p>
-      <w:pPr>
-        <w:spacing w:after="0"/>
-        <w:rPr>
-          <w:rFonts w:ascii="Times New Roman" w:eastAsia="Times New Roman" w:hAnsi="Times New Roman" w:cs="Times New Roman"/>
-          <w:sz w:val="28"/>
-        </w:rPr>
-      </w:pPr>
-      <w:r>
-        <w:rPr>
-          <w:rFonts w:ascii="Times New Roman" w:eastAsia="Times New Roman" w:hAnsi="Times New Roman" w:cs="Times New Roman"/>
-          <w:sz w:val="28"/>
-        </w:rPr>
-        <w:t>Fruits &amp; Vegetables</w:t>
-      </w:r>
-    </w:p>
-    <w:p>
-      <w:pPr>
-        <w:spacing w:after="0"/>
-        <w:rPr>
-          <w:rFonts w:ascii="Times New Roman" w:eastAsia="Times New Roman" w:hAnsi="Times New Roman" w:cs="Times New Roman"/>
-          <w:sz w:val="28"/>
-        </w:rPr>
-      </w:pPr>
-      <w:r>
-        <w:rPr>
-          <w:rFonts w:ascii="Times New Roman" w:eastAsia="Times New Roman" w:hAnsi="Times New Roman" w:cs="Times New Roman"/>
-          <w:sz w:val="28"/>
-        </w:rPr>
-        <w:t>Meat &amp; Fish</w:t>
-      </w:r>
-    </w:p>
-    <w:p>
-      <w:pPr>
-        <w:spacing w:after="0"/>
-        <w:rPr>
-          <w:rFonts w:ascii="Times New Roman" w:eastAsia="Times New Roman" w:hAnsi="Times New Roman" w:cs="Times New Roman"/>
-          <w:sz w:val="28"/>
-        </w:rPr>
-      </w:pPr>
-      <w:r>
-        <w:rPr>
-          <w:rFonts w:ascii="Times New Roman" w:eastAsia="Times New Roman" w:hAnsi="Times New Roman" w:cs="Times New Roman"/>
-          <w:sz w:val="28"/>
-        </w:rPr>
-        <w:t>Cooking</w:t>
-      </w:r>
-    </w:p>
-    <w:p>
-      <w:pPr>
-        <w:spacing w:after="0"/>
-        <w:rPr>
-          <w:rFonts w:ascii="Times New Roman" w:eastAsia="Times New Roman" w:hAnsi="Times New Roman" w:cs="Times New Roman"/>
-          <w:sz w:val="28"/>
-        </w:rPr>
-      </w:pPr>
-      <w:r>
-        <w:rPr>
-          <w:rFonts w:ascii="Times New Roman" w:eastAsia="Times New Roman" w:hAnsi="Times New Roman" w:cs="Times New Roman"/>
-          <w:sz w:val="28"/>
-        </w:rPr>
-        <w:t>Baking</w:t>
-      </w:r>
-    </w:p>
-    <w:p>
-      <w:pPr>
-        <w:spacing w:after="0"/>
-        <w:rPr>
-          <w:rFonts w:ascii="Times New Roman" w:eastAsia="Times New Roman" w:hAnsi="Times New Roman" w:cs="Times New Roman"/>
-          <w:sz w:val="28"/>
-        </w:rPr>
-      </w:pPr>
-      <w:r>
-        <w:rPr>
-          <w:rFonts w:ascii="Times New Roman" w:eastAsia="Times New Roman" w:hAnsi="Times New Roman" w:cs="Times New Roman"/>
-          <w:sz w:val="28"/>
-        </w:rPr>
-        <w:t>Dairy</w:t>
-      </w:r>
-    </w:p>
-    <w:p>
-      <w:pPr>
-        <w:spacing w:after="0"/>
-        <w:rPr>
-          <w:rFonts w:ascii="Times New Roman" w:eastAsia="Times New Roman" w:hAnsi="Times New Roman" w:cs="Times New Roman"/>
-          <w:sz w:val="28"/>
-        </w:rPr>
-      </w:pPr>
-      <w:r>
-        <w:rPr>
-          <w:rFonts w:ascii="Times New Roman" w:eastAsia="Times New Roman" w:hAnsi="Times New Roman" w:cs="Times New Roman"/>
-          <w:sz w:val="28"/>
-        </w:rPr>
-        <w:t>Candy &amp; Chocolate</w:t>
-      </w:r>
-    </w:p>
-    <w:p>
-      <w:pPr>
-        <w:spacing w:after="0"/>
-        <w:rPr>
-          <w:rFonts w:ascii="Times New Roman" w:eastAsia="Times New Roman" w:hAnsi="Times New Roman" w:cs="Times New Roman"/>
-          <w:sz w:val="28"/>
-        </w:rPr>
-      </w:pPr>
-      <w:r>
-        <w:rPr>
-          <w:rFonts w:ascii="Times New Roman" w:eastAsia="Times New Roman" w:hAnsi="Times New Roman" w:cs="Times New Roman"/>
-          <w:sz w:val="28"/>
-        </w:rPr>
-        <w:t>Frozen &amp; Canned</w:t>
-      </w:r>
-    </w:p>
-    <w:p>
-      <w:pPr>
-        <w:spacing w:after="0"/>
-        <w:rPr>
-          <w:rFonts w:ascii="Times New Roman" w:eastAsia="Times New Roman" w:hAnsi="Times New Roman" w:cs="Times New Roman"/>
-          <w:sz w:val="28"/>
-        </w:rPr>
-      </w:pPr>
-      <w:r>
-        <w:rPr>
-          <w:rFonts w:ascii="Times New Roman" w:eastAsia="Times New Roman" w:hAnsi="Times New Roman" w:cs="Times New Roman"/>
-          <w:sz w:val="28"/>
-        </w:rPr>
-        <w:t>Snacks</w:t>
-      </w:r>
-    </w:p>
-    <w:p>
-      <w:pPr>
-        <w:spacing w:after="0"/>
-        <w:rPr>
-          <w:rFonts w:ascii="Times New Roman" w:eastAsia="Times New Roman" w:hAnsi="Times New Roman" w:cs="Times New Roman"/>
-          <w:sz w:val="28"/>
-        </w:rPr>
-      </w:pPr>
-      <w:r>
-        <w:rPr>
-          <w:rFonts w:ascii="Times New Roman" w:eastAsia="Times New Roman" w:hAnsi="Times New Roman" w:cs="Times New Roman"/>
-          <w:sz w:val="28"/>
-        </w:rPr>
-        <w:t>Beverages</w:t>
-      </w:r>
-    </w:p>
-    <w:p>
-      <w:pPr>
-        <w:spacing w:after="0"/>
-        <w:rPr>
-          <w:rFonts w:ascii="Times New Roman" w:eastAsia="Times New Roman" w:hAnsi="Times New Roman" w:cs="Times New Roman"/>
-          <w:sz w:val="28"/>
-        </w:rPr>
-      </w:pPr>
-      <w:r>
-        <w:rPr>
-          <w:rFonts w:ascii="Times New Roman" w:eastAsia="Times New Roman" w:hAnsi="Times New Roman" w:cs="Times New Roman"/>
-          <w:sz w:val="28"/>
-        </w:rPr>
-        <w:t>Others</w:t>
+          <w:sz w:val="26"/>
+          <w:szCs w:val="26"/>
+        </w:rPr>
+      </w:pPr>
+      <w:r>
+        <w:rPr>
+          <w:rFonts w:ascii="Times New Roman" w:eastAsia="Times New Roman" w:hAnsi="Times New Roman" w:cs="Times New Roman"/>
+          <w:sz w:val="26"/>
+          <w:szCs w:val="26"/>
+        </w:rPr>
+        <w:t xml:space="preserve">10) </w:t>
+      </w:r>
+      <w:proofErr w:type="spellStart"/>
+      <w:r>
+        <w:rPr>
+          <w:rFonts w:ascii="Times New Roman" w:eastAsia="Times New Roman" w:hAnsi="Times New Roman" w:cs="Times New Roman"/>
+          <w:sz w:val="26"/>
+          <w:szCs w:val="26"/>
+        </w:rPr>
+        <w:t>orderItems</w:t>
       </w:r>
       <w:bookmarkStart w:id="0" w:name="_GoBack"/>
       <w:bookmarkEnd w:id="0"/>
+      <w:proofErr w:type="spellEnd"/>
+    </w:p>
+    <w:p>
+      <w:pPr>
+        <w:spacing w:after="0"/>
+        <w:rPr>
+          <w:rFonts w:ascii="Times New Roman" w:eastAsia="Times New Roman" w:hAnsi="Times New Roman" w:cs="Times New Roman"/>
+          <w:sz w:val="26"/>
+          <w:szCs w:val="26"/>
+        </w:rPr>
+      </w:pPr>
+      <w:r>
+        <w:rPr>
+          <w:rFonts w:ascii="Times New Roman" w:eastAsia="Times New Roman" w:hAnsi="Times New Roman" w:cs="Times New Roman"/>
+          <w:sz w:val="26"/>
+          <w:szCs w:val="26"/>
+        </w:rPr>
+        <w:t>11) reviews</w:t>
+      </w:r>
+    </w:p>
+    <w:p>
+      <w:pPr>
+        <w:spacing w:after="0"/>
+        <w:rPr>
+          <w:rFonts w:ascii="Times New Roman" w:eastAsia="Times New Roman" w:hAnsi="Times New Roman" w:cs="Times New Roman"/>
+          <w:sz w:val="26"/>
+          <w:szCs w:val="26"/>
+        </w:rPr>
+      </w:pPr>
+      <w:r>
+        <w:rPr>
+          <w:rFonts w:ascii="Times New Roman" w:eastAsia="Times New Roman" w:hAnsi="Times New Roman" w:cs="Times New Roman"/>
+          <w:sz w:val="26"/>
+          <w:szCs w:val="26"/>
+        </w:rPr>
+        <w:t>12) notices</w:t>
+      </w:r>
+    </w:p>
+    <w:p>
+      <w:pPr>
+        <w:spacing w:after="0"/>
+        <w:rPr>
+          <w:rFonts w:ascii="Times New Roman" w:eastAsia="Times New Roman" w:hAnsi="Times New Roman" w:cs="Times New Roman"/>
+          <w:sz w:val="26"/>
+          <w:szCs w:val="26"/>
+        </w:rPr>
+      </w:pPr>
+    </w:p>
+    <w:p>
+      <w:pPr>
+        <w:spacing w:after="0"/>
+        <w:rPr>
+          <w:rFonts w:ascii="Times New Roman" w:eastAsia="Times New Roman" w:hAnsi="Times New Roman" w:cs="Times New Roman"/>
+          <w:sz w:val="26"/>
+          <w:szCs w:val="26"/>
+        </w:rPr>
+      </w:pPr>
+      <w:r>
+        <w:rPr>
+          <w:rFonts w:ascii="Times New Roman" w:eastAsia="Times New Roman" w:hAnsi="Times New Roman" w:cs="Times New Roman"/>
+          <w:sz w:val="26"/>
+          <w:szCs w:val="26"/>
+        </w:rPr>
+        <w:t>Categories: -</w:t>
+      </w:r>
+    </w:p>
+    <w:p>
+      <w:pPr>
+        <w:spacing w:after="0"/>
+        <w:rPr>
+          <w:rFonts w:ascii="Times New Roman" w:eastAsia="Times New Roman" w:hAnsi="Times New Roman" w:cs="Times New Roman"/>
+          <w:sz w:val="26"/>
+          <w:szCs w:val="26"/>
+        </w:rPr>
+      </w:pPr>
+      <w:r>
+        <w:rPr>
+          <w:rFonts w:ascii="Times New Roman" w:eastAsia="Times New Roman" w:hAnsi="Times New Roman" w:cs="Times New Roman"/>
+          <w:sz w:val="26"/>
+          <w:szCs w:val="26"/>
+        </w:rPr>
+        <w:t>Fruits &amp; Vegetables</w:t>
+      </w:r>
+    </w:p>
+    <w:p>
+      <w:pPr>
+        <w:spacing w:after="0"/>
+        <w:rPr>
+          <w:rFonts w:ascii="Times New Roman" w:eastAsia="Times New Roman" w:hAnsi="Times New Roman" w:cs="Times New Roman"/>
+          <w:sz w:val="26"/>
+          <w:szCs w:val="26"/>
+        </w:rPr>
+      </w:pPr>
+      <w:r>
+        <w:rPr>
+          <w:rFonts w:ascii="Times New Roman" w:eastAsia="Times New Roman" w:hAnsi="Times New Roman" w:cs="Times New Roman"/>
+          <w:sz w:val="26"/>
+          <w:szCs w:val="26"/>
+        </w:rPr>
+        <w:t>Meat &amp; Fish</w:t>
+      </w:r>
+    </w:p>
+    <w:p>
+      <w:pPr>
+        <w:spacing w:after="0"/>
+        <w:rPr>
+          <w:rFonts w:ascii="Times New Roman" w:eastAsia="Times New Roman" w:hAnsi="Times New Roman" w:cs="Times New Roman"/>
+          <w:sz w:val="26"/>
+          <w:szCs w:val="26"/>
+        </w:rPr>
+      </w:pPr>
+      <w:r>
+        <w:rPr>
+          <w:rFonts w:ascii="Times New Roman" w:eastAsia="Times New Roman" w:hAnsi="Times New Roman" w:cs="Times New Roman"/>
+          <w:sz w:val="26"/>
+          <w:szCs w:val="26"/>
+        </w:rPr>
+        <w:t>Cooking</w:t>
+      </w:r>
+    </w:p>
+    <w:p>
+      <w:pPr>
+        <w:spacing w:after="0"/>
+        <w:rPr>
+          <w:rFonts w:ascii="Times New Roman" w:eastAsia="Times New Roman" w:hAnsi="Times New Roman" w:cs="Times New Roman"/>
+          <w:sz w:val="26"/>
+          <w:szCs w:val="26"/>
+        </w:rPr>
+      </w:pPr>
+      <w:r>
+        <w:rPr>
+          <w:rFonts w:ascii="Times New Roman" w:eastAsia="Times New Roman" w:hAnsi="Times New Roman" w:cs="Times New Roman"/>
+          <w:sz w:val="26"/>
+          <w:szCs w:val="26"/>
+        </w:rPr>
+        <w:t>Baking</w:t>
+      </w:r>
+    </w:p>
+    <w:p>
+      <w:pPr>
+        <w:spacing w:after="0"/>
+        <w:rPr>
+          <w:rFonts w:ascii="Times New Roman" w:eastAsia="Times New Roman" w:hAnsi="Times New Roman" w:cs="Times New Roman"/>
+          <w:sz w:val="26"/>
+          <w:szCs w:val="26"/>
+        </w:rPr>
+      </w:pPr>
+      <w:r>
+        <w:rPr>
+          <w:rFonts w:ascii="Times New Roman" w:eastAsia="Times New Roman" w:hAnsi="Times New Roman" w:cs="Times New Roman"/>
+          <w:sz w:val="26"/>
+          <w:szCs w:val="26"/>
+        </w:rPr>
+        <w:t>Dairy</w:t>
+      </w:r>
+    </w:p>
+    <w:p>
+      <w:pPr>
+        <w:spacing w:after="0"/>
+        <w:rPr>
+          <w:rFonts w:ascii="Times New Roman" w:eastAsia="Times New Roman" w:hAnsi="Times New Roman" w:cs="Times New Roman"/>
+          <w:sz w:val="26"/>
+          <w:szCs w:val="26"/>
+        </w:rPr>
+      </w:pPr>
+      <w:r>
+        <w:rPr>
+          <w:rFonts w:ascii="Times New Roman" w:eastAsia="Times New Roman" w:hAnsi="Times New Roman" w:cs="Times New Roman"/>
+          <w:sz w:val="26"/>
+          <w:szCs w:val="26"/>
+        </w:rPr>
+        <w:t>Candy &amp; Chocolate</w:t>
+      </w:r>
+    </w:p>
+    <w:p>
+      <w:pPr>
+        <w:spacing w:after="0"/>
+        <w:rPr>
+          <w:rFonts w:ascii="Times New Roman" w:eastAsia="Times New Roman" w:hAnsi="Times New Roman" w:cs="Times New Roman"/>
+          <w:sz w:val="26"/>
+          <w:szCs w:val="26"/>
+        </w:rPr>
+      </w:pPr>
+      <w:r>
+        <w:rPr>
+          <w:rFonts w:ascii="Times New Roman" w:eastAsia="Times New Roman" w:hAnsi="Times New Roman" w:cs="Times New Roman"/>
+          <w:sz w:val="26"/>
+          <w:szCs w:val="26"/>
+        </w:rPr>
+        <w:t>Frozen &amp; Canned</w:t>
+      </w:r>
+    </w:p>
+    <w:p>
+      <w:pPr>
+        <w:spacing w:after="0"/>
+        <w:rPr>
+          <w:rFonts w:ascii="Times New Roman" w:eastAsia="Times New Roman" w:hAnsi="Times New Roman" w:cs="Times New Roman"/>
+          <w:sz w:val="26"/>
+          <w:szCs w:val="26"/>
+        </w:rPr>
+      </w:pPr>
+      <w:r>
+        <w:rPr>
+          <w:rFonts w:ascii="Times New Roman" w:eastAsia="Times New Roman" w:hAnsi="Times New Roman" w:cs="Times New Roman"/>
+          <w:sz w:val="26"/>
+          <w:szCs w:val="26"/>
+        </w:rPr>
+        <w:t>Snacks</w:t>
+      </w:r>
+    </w:p>
+    <w:p>
+      <w:pPr>
+        <w:spacing w:after="0"/>
+        <w:rPr>
+          <w:rFonts w:ascii="Times New Roman" w:eastAsia="Times New Roman" w:hAnsi="Times New Roman" w:cs="Times New Roman"/>
+          <w:sz w:val="26"/>
+          <w:szCs w:val="26"/>
+        </w:rPr>
+      </w:pPr>
+      <w:r>
+        <w:rPr>
+          <w:rFonts w:ascii="Times New Roman" w:eastAsia="Times New Roman" w:hAnsi="Times New Roman" w:cs="Times New Roman"/>
+          <w:sz w:val="26"/>
+          <w:szCs w:val="26"/>
+        </w:rPr>
+        <w:t>Beverages</w:t>
+      </w:r>
+    </w:p>
+    <w:p>
+      <w:pPr>
+        <w:spacing w:after="0"/>
+        <w:rPr>
+          <w:rFonts w:ascii="Times New Roman" w:eastAsia="Times New Roman" w:hAnsi="Times New Roman" w:cs="Times New Roman"/>
+          <w:sz w:val="26"/>
+          <w:szCs w:val="26"/>
+        </w:rPr>
+      </w:pPr>
+      <w:r>
+        <w:rPr>
+          <w:rFonts w:ascii="Times New Roman" w:eastAsia="Times New Roman" w:hAnsi="Times New Roman" w:cs="Times New Roman"/>
+          <w:sz w:val="26"/>
+          <w:szCs w:val="26"/>
+        </w:rPr>
+        <w:t>Others</w:t>
+      </w:r>
+    </w:p>
+    <w:p>
+      <w:pPr>
+        <w:spacing w:after="0"/>
+        <w:rPr>
+          <w:rFonts w:ascii="Times New Roman" w:eastAsia="Times New Roman" w:hAnsi="Times New Roman" w:cs="Times New Roman"/>
+          <w:sz w:val="26"/>
+          <w:szCs w:val="26"/>
+        </w:rPr>
+      </w:pPr>
+    </w:p>
+    <w:p>
+      <w:pPr>
+        <w:spacing w:after="0"/>
+        <w:rPr>
+          <w:rFonts w:ascii="Times New Roman" w:eastAsia="Times New Roman" w:hAnsi="Times New Roman" w:cs="Times New Roman"/>
+          <w:sz w:val="26"/>
+          <w:szCs w:val="26"/>
+        </w:rPr>
+      </w:pPr>
+      <w:r>
+        <w:rPr>
+          <w:rFonts w:ascii="Times New Roman" w:eastAsia="Times New Roman" w:hAnsi="Times New Roman" w:cs="Times New Roman"/>
+          <w:sz w:val="26"/>
+          <w:szCs w:val="26"/>
+        </w:rPr>
+        <w:t>Name, Slug, Description, Display type, Thumbnail</w:t>
+      </w:r>
     </w:p>
     <w:sectPr>
       <w:pgSz w:w="12240" w:h="15840"/>

</xml_diff>